<commit_message>
Related works on report
</commit_message>
<xml_diff>
--- a/CSE 499B.6 Final Report.docx
+++ b/CSE 499B.6 Final Report.docx
@@ -3013,7 +3013,7 @@
           <w:color w:val="202124"/>
           <w:shd w:val="clear" w:color="auto" w:fill="FFFFFF"/>
         </w:rPr>
-        <w:t>We are planning to build a platform that will provide a video conferencing service. This project's primary purpose is to</w:t>
+        <w:t>We are planning to build a platform that will provide a</w:t>
       </w:r>
       <w:r>
         <w:rPr>
@@ -3021,7 +3021,7 @@
           <w:color w:val="202124"/>
           <w:shd w:val="clear" w:color="auto" w:fill="FFFFFF"/>
         </w:rPr>
-        <w:t xml:space="preserve"> periodically</w:t>
+        <w:t xml:space="preserve"> more audited</w:t>
       </w:r>
       <w:r>
         <w:rPr>
@@ -3029,7 +3029,7 @@
           <w:color w:val="202124"/>
           <w:shd w:val="clear" w:color="auto" w:fill="FFFFFF"/>
         </w:rPr>
-        <w:t xml:space="preserve"> identify the meeting members by</w:t>
+        <w:t xml:space="preserve"> video conferencing service. This project's primary purpose is to</w:t>
       </w:r>
       <w:r>
         <w:rPr>
@@ -3037,7 +3037,7 @@
           <w:color w:val="202124"/>
           <w:shd w:val="clear" w:color="auto" w:fill="FFFFFF"/>
         </w:rPr>
-        <w:t xml:space="preserve"> pre-given</w:t>
+        <w:t xml:space="preserve"> periodically</w:t>
       </w:r>
       <w:r>
         <w:rPr>
@@ -3045,7 +3045,7 @@
           <w:color w:val="202124"/>
           <w:shd w:val="clear" w:color="auto" w:fill="FFFFFF"/>
         </w:rPr>
-        <w:t xml:space="preserve"> face recognition</w:t>
+        <w:t xml:space="preserve"> identify the meeting members by</w:t>
       </w:r>
       <w:r>
         <w:rPr>
@@ -3053,7 +3053,7 @@
           <w:color w:val="202124"/>
           <w:shd w:val="clear" w:color="auto" w:fill="FFFFFF"/>
         </w:rPr>
-        <w:t xml:space="preserve"> and confirming if the person in front of camera is authentic one</w:t>
+        <w:t xml:space="preserve"> pre-given</w:t>
       </w:r>
       <w:r>
         <w:rPr>
@@ -3061,7 +3061,7 @@
           <w:color w:val="202124"/>
           <w:shd w:val="clear" w:color="auto" w:fill="FFFFFF"/>
         </w:rPr>
-        <w:t>. Also, it will provide more fair exam policies</w:t>
+        <w:t xml:space="preserve"> face recognition</w:t>
       </w:r>
       <w:r>
         <w:rPr>
@@ -3069,7 +3069,7 @@
           <w:color w:val="202124"/>
           <w:shd w:val="clear" w:color="auto" w:fill="FFFFFF"/>
         </w:rPr>
-        <w:t xml:space="preserve">. We have built two kinds of student evaluation system: MCQ and written exam. During both kinds of exams, clipboard and right click of the user computer will be deactivated so that no one can copy the questions. Also, the system will notify the host if someone minimize or leave the exam tab or go to another tab. </w:t>
+        <w:t xml:space="preserve"> </w:t>
       </w:r>
       <w:r>
         <w:rPr>
@@ -3077,7 +3077,143 @@
           <w:color w:val="202124"/>
           <w:shd w:val="clear" w:color="auto" w:fill="FFFFFF"/>
         </w:rPr>
-        <w:t xml:space="preserve">The overall system gives more fair examination conducting policy than practicing ones. </w:t>
+        <w:t xml:space="preserve">data </w:t>
+      </w:r>
+      <w:r>
+        <w:rPr>
+          <w:rFonts w:eastAsia="Times New Roman"/>
+          <w:color w:val="202124"/>
+          <w:shd w:val="clear" w:color="auto" w:fill="FFFFFF"/>
+        </w:rPr>
+        <w:t xml:space="preserve">and confirming if the person in front of camera is </w:t>
+      </w:r>
+      <w:r>
+        <w:rPr>
+          <w:rFonts w:eastAsia="Times New Roman"/>
+          <w:color w:val="202124"/>
+          <w:shd w:val="clear" w:color="auto" w:fill="FFFFFF"/>
+        </w:rPr>
+        <w:t xml:space="preserve">the </w:t>
+      </w:r>
+      <w:r>
+        <w:rPr>
+          <w:rFonts w:eastAsia="Times New Roman"/>
+          <w:color w:val="202124"/>
+          <w:shd w:val="clear" w:color="auto" w:fill="FFFFFF"/>
+        </w:rPr>
+        <w:t>authentic one</w:t>
+      </w:r>
+      <w:r>
+        <w:rPr>
+          <w:rFonts w:eastAsia="Times New Roman"/>
+          <w:color w:val="202124"/>
+          <w:shd w:val="clear" w:color="auto" w:fill="FFFFFF"/>
+        </w:rPr>
+        <w:t xml:space="preserve"> or not</w:t>
+      </w:r>
+      <w:r>
+        <w:rPr>
+          <w:rFonts w:eastAsia="Times New Roman"/>
+          <w:color w:val="202124"/>
+          <w:shd w:val="clear" w:color="auto" w:fill="FFFFFF"/>
+        </w:rPr>
+        <w:t xml:space="preserve">. Also, it will provide </w:t>
+      </w:r>
+      <w:r>
+        <w:rPr>
+          <w:rFonts w:eastAsia="Times New Roman"/>
+          <w:color w:val="202124"/>
+          <w:shd w:val="clear" w:color="auto" w:fill="FFFFFF"/>
+        </w:rPr>
+        <w:t xml:space="preserve">one step </w:t>
+      </w:r>
+      <w:r>
+        <w:rPr>
+          <w:rFonts w:eastAsia="Times New Roman"/>
+          <w:color w:val="202124"/>
+          <w:shd w:val="clear" w:color="auto" w:fill="FFFFFF"/>
+        </w:rPr>
+        <w:t>more fair exam policies</w:t>
+      </w:r>
+      <w:r>
+        <w:rPr>
+          <w:rFonts w:eastAsia="Times New Roman"/>
+          <w:color w:val="202124"/>
+          <w:shd w:val="clear" w:color="auto" w:fill="FFFFFF"/>
+        </w:rPr>
+        <w:t>. We have built two kinds of student evaluation system: MCQ and written exam. During both kinds of exams, clipboard</w:t>
+      </w:r>
+      <w:r>
+        <w:rPr>
+          <w:rFonts w:eastAsia="Times New Roman"/>
+          <w:color w:val="202124"/>
+          <w:shd w:val="clear" w:color="auto" w:fill="FFFFFF"/>
+        </w:rPr>
+        <w:t>s</w:t>
+      </w:r>
+      <w:r>
+        <w:rPr>
+          <w:rFonts w:eastAsia="Times New Roman"/>
+          <w:color w:val="202124"/>
+          <w:shd w:val="clear" w:color="auto" w:fill="FFFFFF"/>
+        </w:rPr>
+        <w:t xml:space="preserve"> and right click</w:t>
+      </w:r>
+      <w:r>
+        <w:rPr>
+          <w:rFonts w:eastAsia="Times New Roman"/>
+          <w:color w:val="202124"/>
+          <w:shd w:val="clear" w:color="auto" w:fill="FFFFFF"/>
+        </w:rPr>
+        <w:t xml:space="preserve"> buttons of the mousepads</w:t>
+      </w:r>
+      <w:r>
+        <w:rPr>
+          <w:rFonts w:eastAsia="Times New Roman"/>
+          <w:color w:val="202124"/>
+          <w:shd w:val="clear" w:color="auto" w:fill="FFFFFF"/>
+        </w:rPr>
+        <w:t xml:space="preserve"> of user computer</w:t>
+      </w:r>
+      <w:r>
+        <w:rPr>
+          <w:rFonts w:eastAsia="Times New Roman"/>
+          <w:color w:val="202124"/>
+          <w:shd w:val="clear" w:color="auto" w:fill="FFFFFF"/>
+        </w:rPr>
+        <w:t>s</w:t>
+      </w:r>
+      <w:r>
+        <w:rPr>
+          <w:rFonts w:eastAsia="Times New Roman"/>
+          <w:color w:val="202124"/>
+          <w:shd w:val="clear" w:color="auto" w:fill="FFFFFF"/>
+        </w:rPr>
+        <w:t xml:space="preserve"> will be deactivated so that no one can copy the questions. Also, the system will notify the host if someone minimize or leave the exam tab or go to another tab. </w:t>
+      </w:r>
+      <w:r>
+        <w:rPr>
+          <w:rFonts w:eastAsia="Times New Roman"/>
+          <w:color w:val="202124"/>
+          <w:shd w:val="clear" w:color="auto" w:fill="FFFFFF"/>
+        </w:rPr>
+        <w:t xml:space="preserve">The overall system gives more fair examination conducting policy than </w:t>
+      </w:r>
+      <w:r>
+        <w:rPr>
+          <w:rFonts w:eastAsia="Times New Roman"/>
+          <w:color w:val="202124"/>
+          <w:shd w:val="clear" w:color="auto" w:fill="FFFFFF"/>
+        </w:rPr>
+        <w:t xml:space="preserve">the regularly </w:t>
+      </w:r>
+      <w:r>
+        <w:rPr>
+          <w:rFonts w:eastAsia="Times New Roman"/>
+          <w:color w:val="202124"/>
+          <w:shd w:val="clear" w:color="auto" w:fill="FFFFFF"/>
+        </w:rPr>
+        <w:t xml:space="preserve">practicing ones. </w:t>
       </w:r>
     </w:p>
     <w:p>
@@ -3365,7 +3501,16 @@
         <w:jc w:val="both"/>
       </w:pPr>
       <w:r>
-        <w:t xml:space="preserve">Terms like “Education from home” or “Work from home” are being more popular since 2020. All educational institutions are closed physically from March,2020 till now. Many of these institutions are conducting their classes and assessments via online. They mostly use “Zoom” or “Google Meet” as video conferencing for taking classes, Google Forms and Google Classroom for taking examinations or class assessments. These technologies are helping unexplainably for online class and assessments. </w:t>
+        <w:t xml:space="preserve">Terms like </w:t>
+      </w:r>
+      <w:r>
+        <w:t xml:space="preserve">“Online </w:t>
+      </w:r>
+      <w:r>
+        <w:t>education”, “Education</w:t>
+      </w:r>
+      <w:r>
+        <w:t xml:space="preserve"> from home” or “Work from home” are being more popular since 2020. All educational institutions are closed physically from March,2020 till now. Many of these institutions are conducting their classes and assessments via online. They mostly use “Zoom” or “Google Meet” as video conferencing for taking classes, Google Forms and Google Classroom for taking examinations or class assessments. These technologies are helping unexplainably for online class and assessments. </w:t>
       </w:r>
       <w:r>
         <w:t>In these platforms, t</w:t>
@@ -3394,7 +3539,7 @@
     </w:p>
     <w:p>
       <w:pPr>
-        <w:spacing w:after="120" w:line="360" w:lineRule="auto"/>
+        <w:spacing w:after="120" w:line="480" w:lineRule="auto"/>
         <w:ind w:left="1080"/>
         <w:jc w:val="both"/>
         <w:rPr>
@@ -3410,6 +3555,7 @@
           <w:ilvl w:val="1"/>
           <w:numId w:val="16"/>
         </w:numPr>
+        <w:spacing w:line="480" w:lineRule="auto"/>
         <w:rPr>
           <w:rFonts w:ascii="Times New Roman" w:hAnsi="Times New Roman" w:cs="Times New Roman"/>
           <w:b/>
@@ -3427,10 +3573,229 @@
       </w:r>
       <w:bookmarkEnd w:id="2"/>
     </w:p>
-    <w:p/>
+    <w:p>
+      <w:pPr>
+        <w:pStyle w:val="ListParagraph"/>
+        <w:numPr>
+          <w:ilvl w:val="2"/>
+          <w:numId w:val="16"/>
+        </w:numPr>
+        <w:spacing w:line="480" w:lineRule="auto"/>
+        <w:rPr>
+          <w:rFonts w:ascii="Times New Roman" w:hAnsi="Times New Roman"/>
+        </w:rPr>
+      </w:pPr>
+      <w:r>
+        <w:rPr>
+          <w:rFonts w:ascii="Times New Roman" w:hAnsi="Times New Roman"/>
+          <w:b/>
+          <w:bCs/>
+          <w:color w:val="4472C4" w:themeColor="accent1"/>
+        </w:rPr>
+        <w:t xml:space="preserve">Traditional video conferencing platforms: </w:t>
+      </w:r>
+      <w:r>
+        <w:rPr>
+          <w:rFonts w:ascii="Times New Roman" w:hAnsi="Times New Roman"/>
+        </w:rPr>
+        <w:t xml:space="preserve">Google Meet, Zoom, Microsoft Teams, Skype, etc. platforms provide the </w:t>
+      </w:r>
+      <w:r>
+        <w:rPr>
+          <w:rFonts w:ascii="Times New Roman" w:hAnsi="Times New Roman"/>
+        </w:rPr>
+        <w:t>features</w:t>
+      </w:r>
+      <w:r>
+        <w:rPr>
+          <w:rFonts w:ascii="Times New Roman" w:hAnsi="Times New Roman"/>
+        </w:rPr>
+        <w:t xml:space="preserve"> like video conferencing, on-call messaging, screen sharing or meeting recording. </w:t>
+      </w:r>
+      <w:r>
+        <w:rPr>
+          <w:rFonts w:ascii="Times New Roman" w:hAnsi="Times New Roman"/>
+        </w:rPr>
+        <w:t xml:space="preserve">Most of them </w:t>
+      </w:r>
+      <w:r>
+        <w:rPr>
+          <w:rFonts w:ascii="Times New Roman" w:hAnsi="Times New Roman"/>
+        </w:rPr>
+        <w:t>offer many of the same basic functions, like call encryption, support for up to 720p HD video</w:t>
+      </w:r>
+      <w:r>
+        <w:rPr>
+          <w:rFonts w:ascii="Times New Roman" w:hAnsi="Times New Roman"/>
+        </w:rPr>
+        <w:t xml:space="preserve">. But there are no extra audits over the hosts to monitor them. </w:t>
+      </w:r>
+    </w:p>
+    <w:p>
+      <w:pPr>
+        <w:pStyle w:val="ListParagraph"/>
+        <w:numPr>
+          <w:ilvl w:val="2"/>
+          <w:numId w:val="16"/>
+        </w:numPr>
+        <w:spacing w:line="480" w:lineRule="auto"/>
+        <w:rPr>
+          <w:rFonts w:ascii="Times New Roman" w:hAnsi="Times New Roman"/>
+        </w:rPr>
+      </w:pPr>
+      <w:r>
+        <w:rPr>
+          <w:rFonts w:ascii="Times New Roman" w:hAnsi="Times New Roman"/>
+          <w:b/>
+          <w:bCs/>
+          <w:color w:val="4472C4" w:themeColor="accent1"/>
+        </w:rPr>
+        <w:t>Canvas Learning Management System:</w:t>
+      </w:r>
+      <w:r>
+        <w:rPr>
+          <w:rFonts w:ascii="Times New Roman" w:hAnsi="Times New Roman"/>
+        </w:rPr>
+        <w:t xml:space="preserve"> </w:t>
+      </w:r>
+      <w:r>
+        <w:rPr>
+          <w:rFonts w:ascii="Times New Roman" w:hAnsi="Times New Roman"/>
+        </w:rPr>
+        <w:t>Canvas is a web-based learning management system, or LMS. It is used by learning institutions, educators, and students to access and manage online course learning materials and communicate about skill development and learning achievement.</w:t>
+      </w:r>
+      <w:r>
+        <w:rPr>
+          <w:rFonts w:ascii="Times New Roman" w:hAnsi="Times New Roman"/>
+        </w:rPr>
+        <w:t xml:space="preserve"> It</w:t>
+      </w:r>
+      <w:r>
+        <w:rPr>
+          <w:rFonts w:ascii="Times New Roman" w:eastAsia="Times New Roman" w:hAnsi="Times New Roman"/>
+          <w:color w:val="202124"/>
+          <w:shd w:val="clear" w:color="auto" w:fill="FFFFFF"/>
+        </w:rPr>
+        <w:t xml:space="preserve"> is full of </w:t>
+      </w:r>
+      <w:r>
+        <w:rPr>
+          <w:rFonts w:ascii="Times New Roman" w:eastAsia="Times New Roman" w:hAnsi="Times New Roman"/>
+          <w:color w:val="202124"/>
+          <w:shd w:val="clear" w:color="auto" w:fill="FFFFFF"/>
+        </w:rPr>
+        <w:lastRenderedPageBreak/>
+        <w:t>tools and </w:t>
+      </w:r>
+      <w:r>
+        <w:rPr>
+          <w:rFonts w:ascii="Times New Roman" w:eastAsia="Times New Roman" w:hAnsi="Times New Roman"/>
+          <w:color w:val="202124"/>
+        </w:rPr>
+        <w:t>features to enhance your online course experience</w:t>
+      </w:r>
+      <w:r>
+        <w:rPr>
+          <w:rFonts w:ascii="Times New Roman" w:eastAsia="Times New Roman" w:hAnsi="Times New Roman"/>
+          <w:color w:val="202124"/>
+          <w:shd w:val="clear" w:color="auto" w:fill="FFFFFF"/>
+        </w:rPr>
+        <w:t xml:space="preserve">. As a student, </w:t>
+      </w:r>
+      <w:r>
+        <w:rPr>
+          <w:rFonts w:ascii="Times New Roman" w:eastAsia="Times New Roman" w:hAnsi="Times New Roman"/>
+          <w:color w:val="202124"/>
+          <w:shd w:val="clear" w:color="auto" w:fill="FFFFFF"/>
+        </w:rPr>
+        <w:t>one</w:t>
+      </w:r>
+      <w:r>
+        <w:rPr>
+          <w:rFonts w:ascii="Times New Roman" w:eastAsia="Times New Roman" w:hAnsi="Times New Roman"/>
+          <w:color w:val="202124"/>
+          <w:shd w:val="clear" w:color="auto" w:fill="FFFFFF"/>
+        </w:rPr>
+        <w:t xml:space="preserve"> can view content created by </w:t>
+      </w:r>
+      <w:r>
+        <w:rPr>
+          <w:rFonts w:ascii="Times New Roman" w:eastAsia="Times New Roman" w:hAnsi="Times New Roman"/>
+          <w:color w:val="202124"/>
+          <w:shd w:val="clear" w:color="auto" w:fill="FFFFFF"/>
+        </w:rPr>
+        <w:t>the</w:t>
+      </w:r>
+      <w:r>
+        <w:rPr>
+          <w:rFonts w:ascii="Times New Roman" w:eastAsia="Times New Roman" w:hAnsi="Times New Roman"/>
+          <w:color w:val="202124"/>
+          <w:shd w:val="clear" w:color="auto" w:fill="FFFFFF"/>
+        </w:rPr>
+        <w:t xml:space="preserve"> instructor</w:t>
+      </w:r>
+      <w:r>
+        <w:rPr>
+          <w:rFonts w:ascii="Times New Roman" w:eastAsia="Times New Roman" w:hAnsi="Times New Roman"/>
+          <w:color w:val="202124"/>
+          <w:shd w:val="clear" w:color="auto" w:fill="FFFFFF"/>
+        </w:rPr>
+        <w:t>s</w:t>
+      </w:r>
+      <w:r>
+        <w:rPr>
+          <w:rFonts w:ascii="Times New Roman" w:eastAsia="Times New Roman" w:hAnsi="Times New Roman"/>
+          <w:color w:val="202124"/>
+          <w:shd w:val="clear" w:color="auto" w:fill="FFFFFF"/>
+        </w:rPr>
+        <w:t xml:space="preserve"> and participate in course assignments and communications. </w:t>
+      </w:r>
+      <w:r>
+        <w:rPr>
+          <w:rFonts w:ascii="Times New Roman" w:eastAsia="Times New Roman" w:hAnsi="Times New Roman"/>
+          <w:color w:val="202124"/>
+          <w:shd w:val="clear" w:color="auto" w:fill="FFFFFF"/>
+        </w:rPr>
+        <w:t>The</w:t>
+      </w:r>
+      <w:r>
+        <w:rPr>
+          <w:rFonts w:ascii="Times New Roman" w:eastAsia="Times New Roman" w:hAnsi="Times New Roman"/>
+          <w:color w:val="202124"/>
+          <w:shd w:val="clear" w:color="auto" w:fill="FFFFFF"/>
+        </w:rPr>
+        <w:t xml:space="preserve"> instructor will customize the learning experience in Canvas, so each class may look different.</w:t>
+      </w:r>
+    </w:p>
+    <w:p>
+      <w:pPr>
+        <w:autoSpaceDE/>
+        <w:autoSpaceDN/>
+        <w:spacing w:line="480" w:lineRule="auto"/>
+        <w:ind w:left="1080"/>
+        <w:rPr>
+          <w:rFonts w:eastAsia="Times New Roman"/>
+          <w:lang w:val="en-US"/>
+        </w:rPr>
+      </w:pPr>
+      <w:r>
+        <w:rPr>
+          <w:rFonts w:eastAsia="Times New Roman"/>
+          <w:lang w:val="en-US"/>
+        </w:rPr>
+        <w:t>Canvas can detect cheating in online exams and tests by using both technical and non-technical methods. Technical tools used include proctoring software, lockdown browsers, and plagiarism scanners. Non-technical methods used include comparing answers and exchanging questions.</w:t>
+      </w:r>
+    </w:p>
+    <w:p>
+      <w:pPr>
+        <w:pStyle w:val="ListParagraph"/>
+        <w:ind w:left="1080"/>
+      </w:pPr>
+    </w:p>
     <w:p>
       <w:pPr>
         <w:spacing w:after="120" w:line="360" w:lineRule="auto"/>
+        <w:ind w:left="720"/>
         <w:jc w:val="both"/>
         <w:rPr>
           <w:sz w:val="32"/>
@@ -3551,14 +3916,7 @@
         <w:rPr>
           <w:lang w:val="en-US"/>
         </w:rPr>
-        <w:t xml:space="preserve"> able to take physical classes due to the fear of infection which has somewhat pushed the educational institutes towards online classes, which has turned into a challenge. The use of online </w:t>
-      </w:r>
-      <w:r>
-        <w:rPr>
-          <w:lang w:val="en-US"/>
-        </w:rPr>
-        <w:lastRenderedPageBreak/>
-        <w:t xml:space="preserve">video conferencing system was not that wide spread in the educational system before, but the use of </w:t>
+        <w:t xml:space="preserve"> able to take physical classes due to the fear of infection which has somewhat pushed the educational institutes towards online classes, which has turned into a challenge. The use of online video conferencing system was not that wide spread in the educational system before, but the use of </w:t>
       </w:r>
       <w:r>
         <w:t>video</w:t>
@@ -3637,7 +3995,15 @@
           <w:szCs w:val="21"/>
           <w:lang w:val="en-US"/>
         </w:rPr>
-        <w:t xml:space="preserve"> pandemic situation. We are working on such a web application which will be able to not only host meeting like every other </w:t>
+        <w:t xml:space="preserve"> pandemic situation. We </w:t>
+      </w:r>
+      <w:r>
+        <w:rPr>
+          <w:szCs w:val="21"/>
+          <w:lang w:val="en-US"/>
+        </w:rPr>
+        <w:lastRenderedPageBreak/>
+        <w:t xml:space="preserve">are working on such a web application which will be able to not only host meeting like every other </w:t>
       </w:r>
       <w:r>
         <w:rPr>
@@ -4283,6 +4649,7 @@
           <w:szCs w:val="32"/>
           <w:shd w:val="clear" w:color="auto" w:fill="FFFFFF"/>
         </w:rPr>
+        <w:lastRenderedPageBreak/>
         <w:t>Conclusion</w:t>
       </w:r>
       <w:bookmarkEnd w:id="11"/>
@@ -5262,7 +5629,7 @@
   <w:abstractNum w:abstractNumId="7" w15:restartNumberingAfterBreak="0">
     <w:nsid w:val="FFFFFF7C"/>
     <w:multiLevelType w:val="singleLevel"/>
-    <w:tmpl w:val="60F65232"/>
+    <w:tmpl w:val="A8E87FB2"/>
     <w:lvl w:ilvl="0">
       <w:start w:val="1"/>
       <w:numFmt w:val="decimal"/>
@@ -5279,7 +5646,7 @@
   <w:abstractNum w:abstractNumId="8" w15:restartNumberingAfterBreak="0">
     <w:nsid w:val="FFFFFF7D"/>
     <w:multiLevelType w:val="singleLevel"/>
-    <w:tmpl w:val="D4869518"/>
+    <w:tmpl w:val="6AA25A10"/>
     <w:lvl w:ilvl="0">
       <w:start w:val="1"/>
       <w:numFmt w:val="decimal"/>
@@ -5296,7 +5663,7 @@
   <w:abstractNum w:abstractNumId="9" w15:restartNumberingAfterBreak="0">
     <w:nsid w:val="FFFFFF7E"/>
     <w:multiLevelType w:val="singleLevel"/>
-    <w:tmpl w:val="AB8230B4"/>
+    <w:tmpl w:val="B5F28A34"/>
     <w:lvl w:ilvl="0">
       <w:start w:val="1"/>
       <w:numFmt w:val="decimal"/>
@@ -5313,7 +5680,7 @@
   <w:abstractNum w:abstractNumId="10" w15:restartNumberingAfterBreak="0">
     <w:nsid w:val="FFFFFF7F"/>
     <w:multiLevelType w:val="singleLevel"/>
-    <w:tmpl w:val="B950C254"/>
+    <w:tmpl w:val="346EC0BE"/>
     <w:lvl w:ilvl="0">
       <w:start w:val="1"/>
       <w:numFmt w:val="decimal"/>
@@ -5330,7 +5697,7 @@
   <w:abstractNum w:abstractNumId="11" w15:restartNumberingAfterBreak="0">
     <w:nsid w:val="FFFFFF80"/>
     <w:multiLevelType w:val="singleLevel"/>
-    <w:tmpl w:val="0BD0A47E"/>
+    <w:tmpl w:val="309ADF02"/>
     <w:lvl w:ilvl="0">
       <w:start w:val="1"/>
       <w:numFmt w:val="bullet"/>
@@ -5350,7 +5717,7 @@
   <w:abstractNum w:abstractNumId="12" w15:restartNumberingAfterBreak="0">
     <w:nsid w:val="FFFFFF81"/>
     <w:multiLevelType w:val="singleLevel"/>
-    <w:tmpl w:val="5BDED886"/>
+    <w:tmpl w:val="C2A84458"/>
     <w:lvl w:ilvl="0">
       <w:start w:val="1"/>
       <w:numFmt w:val="bullet"/>
@@ -5370,7 +5737,7 @@
   <w:abstractNum w:abstractNumId="13" w15:restartNumberingAfterBreak="0">
     <w:nsid w:val="FFFFFF82"/>
     <w:multiLevelType w:val="singleLevel"/>
-    <w:tmpl w:val="F3E67A4C"/>
+    <w:tmpl w:val="5ED4500E"/>
     <w:lvl w:ilvl="0">
       <w:start w:val="1"/>
       <w:numFmt w:val="bullet"/>
@@ -5390,7 +5757,7 @@
   <w:abstractNum w:abstractNumId="14" w15:restartNumberingAfterBreak="0">
     <w:nsid w:val="FFFFFF83"/>
     <w:multiLevelType w:val="singleLevel"/>
-    <w:tmpl w:val="0206187E"/>
+    <w:tmpl w:val="3D7C52B4"/>
     <w:lvl w:ilvl="0">
       <w:start w:val="1"/>
       <w:numFmt w:val="bullet"/>
@@ -5410,7 +5777,7 @@
   <w:abstractNum w:abstractNumId="15" w15:restartNumberingAfterBreak="0">
     <w:nsid w:val="FFFFFF88"/>
     <w:multiLevelType w:val="singleLevel"/>
-    <w:tmpl w:val="E41C897A"/>
+    <w:tmpl w:val="DCF65CF8"/>
     <w:lvl w:ilvl="0">
       <w:start w:val="1"/>
       <w:numFmt w:val="decimal"/>
@@ -6128,7 +6495,7 @@
   <w:abstractNum w:abstractNumId="24" w15:restartNumberingAfterBreak="0">
     <w:nsid w:val="3B3A661A"/>
     <w:multiLevelType w:val="multilevel"/>
-    <w:tmpl w:val="780E2C3A"/>
+    <w:tmpl w:val="BC569E2A"/>
     <w:lvl w:ilvl="0">
       <w:start w:val="1"/>
       <w:numFmt w:val="decimal"/>
@@ -6167,6 +6534,9 @@
       </w:pPr>
       <w:rPr>
         <w:rFonts w:hint="default"/>
+        <w:b/>
+        <w:bCs/>
+        <w:color w:val="4472C4" w:themeColor="accent1"/>
       </w:rPr>
     </w:lvl>
     <w:lvl w:ilvl="3">
@@ -6838,6 +7208,92 @@
       <w:rPr>
         <w:rFonts w:ascii="Wingdings" w:eastAsia="SimSun" w:hAnsi="Wingdings"/>
       </w:rPr>
+    </w:lvl>
+  </w:abstractNum>
+  <w:abstractNum w:abstractNumId="31" w15:restartNumberingAfterBreak="0">
+    <w:nsid w:val="7C3C53AE"/>
+    <w:multiLevelType w:val="multilevel"/>
+    <w:tmpl w:val="0809001F"/>
+    <w:lvl w:ilvl="0">
+      <w:start w:val="1"/>
+      <w:numFmt w:val="decimal"/>
+      <w:lvlText w:val="%1."/>
+      <w:lvlJc w:val="left"/>
+      <w:pPr>
+        <w:ind w:left="360" w:hanging="360"/>
+      </w:pPr>
+    </w:lvl>
+    <w:lvl w:ilvl="1">
+      <w:start w:val="1"/>
+      <w:numFmt w:val="decimal"/>
+      <w:lvlText w:val="%1.%2."/>
+      <w:lvlJc w:val="left"/>
+      <w:pPr>
+        <w:ind w:left="792" w:hanging="432"/>
+      </w:pPr>
+    </w:lvl>
+    <w:lvl w:ilvl="2">
+      <w:start w:val="1"/>
+      <w:numFmt w:val="decimal"/>
+      <w:lvlText w:val="%1.%2.%3."/>
+      <w:lvlJc w:val="left"/>
+      <w:pPr>
+        <w:ind w:left="1224" w:hanging="504"/>
+      </w:pPr>
+    </w:lvl>
+    <w:lvl w:ilvl="3">
+      <w:start w:val="1"/>
+      <w:numFmt w:val="decimal"/>
+      <w:lvlText w:val="%1.%2.%3.%4."/>
+      <w:lvlJc w:val="left"/>
+      <w:pPr>
+        <w:ind w:left="1728" w:hanging="648"/>
+      </w:pPr>
+    </w:lvl>
+    <w:lvl w:ilvl="4">
+      <w:start w:val="1"/>
+      <w:numFmt w:val="decimal"/>
+      <w:lvlText w:val="%1.%2.%3.%4.%5."/>
+      <w:lvlJc w:val="left"/>
+      <w:pPr>
+        <w:ind w:left="2232" w:hanging="792"/>
+      </w:pPr>
+    </w:lvl>
+    <w:lvl w:ilvl="5">
+      <w:start w:val="1"/>
+      <w:numFmt w:val="decimal"/>
+      <w:lvlText w:val="%1.%2.%3.%4.%5.%6."/>
+      <w:lvlJc w:val="left"/>
+      <w:pPr>
+        <w:ind w:left="2736" w:hanging="936"/>
+      </w:pPr>
+    </w:lvl>
+    <w:lvl w:ilvl="6">
+      <w:start w:val="1"/>
+      <w:numFmt w:val="decimal"/>
+      <w:lvlText w:val="%1.%2.%3.%4.%5.%6.%7."/>
+      <w:lvlJc w:val="left"/>
+      <w:pPr>
+        <w:ind w:left="3240" w:hanging="1080"/>
+      </w:pPr>
+    </w:lvl>
+    <w:lvl w:ilvl="7">
+      <w:start w:val="1"/>
+      <w:numFmt w:val="decimal"/>
+      <w:lvlText w:val="%1.%2.%3.%4.%5.%6.%7.%8."/>
+      <w:lvlJc w:val="left"/>
+      <w:pPr>
+        <w:ind w:left="3744" w:hanging="1224"/>
+      </w:pPr>
+    </w:lvl>
+    <w:lvl w:ilvl="8">
+      <w:start w:val="1"/>
+      <w:numFmt w:val="decimal"/>
+      <w:lvlText w:val="%1.%2.%3.%4.%5.%6.%7.%8.%9."/>
+      <w:lvlJc w:val="left"/>
+      <w:pPr>
+        <w:ind w:left="4320" w:hanging="1440"/>
+      </w:pPr>
     </w:lvl>
   </w:abstractNum>
   <w:num w:numId="1">
@@ -6902,6 +7358,9 @@
   </w:num>
   <w:num w:numId="21">
     <w:abstractNumId w:val="20"/>
+  </w:num>
+  <w:num w:numId="22">
+    <w:abstractNumId w:val="31"/>
   </w:num>
 </w:numbering>
 </file>
@@ -7967,6 +8426,11 @@
     <w:qFormat/>
     <w:rsid w:val="005F7631"/>
   </w:style>
+  <w:style w:type="character" w:customStyle="1" w:styleId="apple-converted-space">
+    <w:name w:val="apple-converted-space"/>
+    <w:basedOn w:val="DefaultParagraphFont"/>
+    <w:rsid w:val="00DC5BA1"/>
+  </w:style>
 </w:styles>
 </file>
 

</xml_diff>